<commit_message>
docs: Remove youtube link in survey report
</commit_message>
<xml_diff>
--- a/week13-after-survey/[종합설계1]_사용자설문조사보고서_야간자율학습.docx
+++ b/week13-after-survey/[종합설계1]_사용자설문조사보고서_야간자율학습.docx
@@ -68,7 +68,7 @@
       <w:pPr>
         <w:jc w:val="right"/>
         <w:rPr>
-          <w:rFonts w:ascii="a드림고딕2" w:eastAsia="a드림고딕2" w:hAnsi="a드림고딕2" w:hint="eastAsia"/>
+          <w:rFonts w:ascii="a드림고딕2" w:eastAsia="a드림고딕2" w:hAnsi="a드림고딕2"/>
           <w:sz w:val="24"/>
         </w:rPr>
       </w:pPr>
@@ -79,8 +79,6 @@
         </w:rPr>
         <w:t>201702080 최수연</w:t>
       </w:r>
-      <w:bookmarkStart w:id="0" w:name="_GoBack"/>
-      <w:bookmarkEnd w:id="0"/>
     </w:p>
     <w:p>
       <w:pPr>
@@ -926,7 +924,7 @@
       <w:pPr>
         <w:jc w:val="center"/>
         <w:rPr>
-          <w:rFonts w:ascii="a드림고딕2" w:eastAsia="a드림고딕2" w:hAnsi="a드림고딕2"/>
+          <w:rFonts w:ascii="a드림고딕2" w:eastAsia="a드림고딕2" w:hAnsi="a드림고딕2" w:hint="eastAsia"/>
         </w:rPr>
       </w:pPr>
       <w:r>
@@ -947,60 +945,8 @@
         </w:rPr>
         <w:t>좀 더 전문화된 실습 환경 서비스 구축으로 프로젝트가 전환이 되었다.</w:t>
       </w:r>
-    </w:p>
-    <w:p>
-      <w:pPr>
-        <w:jc w:val="center"/>
-        <w:rPr>
-          <w:rFonts w:ascii="a드림고딕2" w:eastAsia="a드림고딕2" w:hAnsi="a드림고딕2"/>
-        </w:rPr>
-      </w:pPr>
-    </w:p>
-    <w:p>
-      <w:pPr>
-        <w:jc w:val="center"/>
-        <w:rPr>
-          <w:rFonts w:ascii="a드림고딕2" w:eastAsia="a드림고딕2" w:hAnsi="a드림고딕2"/>
-        </w:rPr>
-      </w:pPr>
-      <w:r>
-        <w:rPr>
-          <w:rFonts w:ascii="a드림고딕2" w:eastAsia="a드림고딕2" w:hAnsi="a드림고딕2" w:hint="eastAsia"/>
-        </w:rPr>
-        <w:t xml:space="preserve">Youtube Link : </w:t>
-      </w:r>
-      <w:r>
-        <w:rPr>
-          <w:rFonts w:ascii="a드림고딕2" w:eastAsia="a드림고딕2" w:hAnsi="a드림고딕2"/>
-        </w:rPr>
-        <w:t>https://youtu.be/TlphWiBVH-4</w:t>
-      </w:r>
-    </w:p>
-    <w:p>
-      <w:pPr>
-        <w:jc w:val="center"/>
-        <w:rPr>
-          <w:rFonts w:ascii="a드림고딕2" w:eastAsia="a드림고딕2" w:hAnsi="a드림고딕2"/>
-        </w:rPr>
-      </w:pPr>
-      <w:r>
-        <w:rPr>
-          <w:rFonts w:ascii="a드림고딕2" w:eastAsia="a드림고딕2" w:hAnsi="a드림고딕2"/>
-        </w:rPr>
-        <w:t>G</w:t>
-      </w:r>
-      <w:r>
-        <w:rPr>
-          <w:rFonts w:ascii="a드림고딕2" w:eastAsia="a드림고딕2" w:hAnsi="a드림고딕2" w:hint="eastAsia"/>
-        </w:rPr>
-        <w:t>ithub Link</w:t>
-      </w:r>
-      <w:r>
-        <w:rPr>
-          <w:rFonts w:ascii="a드림고딕2" w:eastAsia="a드림고딕2" w:hAnsi="a드림고딕2"/>
-        </w:rPr>
-        <w:t xml:space="preserve"> : https://github.com/Night-Self-Study/the-design-sprint</w:t>
-      </w:r>
+      <w:bookmarkStart w:id="0" w:name="_GoBack"/>
+      <w:bookmarkEnd w:id="0"/>
     </w:p>
     <w:sectPr>
       <w:pgSz w:w="11906" w:h="16838"/>

</xml_diff>

<commit_message>
docs: Change youtube link
</commit_message>
<xml_diff>
--- a/week13-after-survey/[종합설계1]_사용자설문조사보고서_야간자율학습.docx
+++ b/week13-after-survey/[종합설계1]_사용자설문조사보고서_야간자율학습.docx
@@ -924,7 +924,7 @@
       <w:pPr>
         <w:jc w:val="center"/>
         <w:rPr>
-          <w:rFonts w:ascii="a드림고딕2" w:eastAsia="a드림고딕2" w:hAnsi="a드림고딕2" w:hint="eastAsia"/>
+          <w:rFonts w:ascii="a드림고딕2" w:eastAsia="a드림고딕2" w:hAnsi="a드림고딕2"/>
         </w:rPr>
       </w:pPr>
       <w:r>
@@ -944,6 +944,48 @@
           <w:rFonts w:ascii="a드림고딕2" w:eastAsia="a드림고딕2" w:hAnsi="a드림고딕2" w:hint="eastAsia"/>
         </w:rPr>
         <w:t>좀 더 전문화된 실습 환경 서비스 구축으로 프로젝트가 전환이 되었다.</w:t>
+      </w:r>
+    </w:p>
+    <w:p>
+      <w:pPr>
+        <w:jc w:val="center"/>
+        <w:rPr>
+          <w:rFonts w:ascii="a드림고딕2" w:eastAsia="a드림고딕2" w:hAnsi="a드림고딕2"/>
+        </w:rPr>
+      </w:pPr>
+    </w:p>
+    <w:p>
+      <w:pPr>
+        <w:jc w:val="center"/>
+        <w:rPr>
+          <w:rFonts w:ascii="a드림고딕2" w:eastAsia="a드림고딕2" w:hAnsi="a드림고딕2"/>
+        </w:rPr>
+      </w:pPr>
+      <w:r>
+        <w:rPr>
+          <w:rFonts w:ascii="a드림고딕2" w:eastAsia="a드림고딕2" w:hAnsi="a드림고딕2"/>
+        </w:rPr>
+        <w:t xml:space="preserve">Youtube: </w:t>
+      </w:r>
+      <w:r>
+        <w:rPr>
+          <w:rFonts w:ascii="a드림고딕2" w:eastAsia="a드림고딕2" w:hAnsi="a드림고딕2"/>
+        </w:rPr>
+        <w:t>https://youtu.be/tUYiPwmZZ8c</w:t>
+      </w:r>
+    </w:p>
+    <w:p>
+      <w:pPr>
+        <w:jc w:val="center"/>
+        <w:rPr>
+          <w:rFonts w:ascii="a드림고딕2" w:eastAsia="a드림고딕2" w:hAnsi="a드림고딕2"/>
+        </w:rPr>
+      </w:pPr>
+      <w:r>
+        <w:rPr>
+          <w:rFonts w:ascii="a드림고딕2" w:eastAsia="a드림고딕2" w:hAnsi="a드림고딕2"/>
+        </w:rPr>
+        <w:t>github: https://github.com/night-self-study/the-design-sprint</w:t>
       </w:r>
       <w:bookmarkStart w:id="0" w:name="_GoBack"/>
       <w:bookmarkEnd w:id="0"/>

</xml_diff>

<commit_message>
docs: Add un captured img
</commit_message>
<xml_diff>
--- a/week13-after-survey/[종합설계1]_사용자설문조사보고서_야간자율학습.docx
+++ b/week13-after-survey/[종합설계1]_사용자설문조사보고서_야간자율학습.docx
@@ -510,11 +510,21 @@
     </w:p>
     <w:p>
       <w:pPr>
-        <w:jc w:val="center"/>
-        <w:rPr>
-          <w:rFonts w:ascii="a드림고딕2" w:eastAsia="a드림고딕2" w:hAnsi="a드림고딕2"/>
-        </w:rPr>
-      </w:pPr>
+        <w:tabs>
+          <w:tab w:val="center" w:pos="4513"/>
+          <w:tab w:val="left" w:pos="7713"/>
+        </w:tabs>
+        <w:jc w:val="left"/>
+        <w:rPr>
+          <w:rFonts w:ascii="a드림고딕2" w:eastAsia="a드림고딕2" w:hAnsi="a드림고딕2"/>
+        </w:rPr>
+      </w:pPr>
+      <w:r>
+        <w:rPr>
+          <w:rFonts w:ascii="a드림고딕2" w:eastAsia="a드림고딕2" w:hAnsi="a드림고딕2"/>
+        </w:rPr>
+        <w:tab/>
+      </w:r>
       <w:r>
         <w:rPr>
           <w:rFonts w:ascii="a드림고딕2" w:eastAsia="a드림고딕2" w:hAnsi="a드림고딕2" w:hint="eastAsia"/>
@@ -532,8 +542,106 @@
       <w:r>
         <w:rPr>
           <w:rFonts w:ascii="a드림고딕2" w:eastAsia="a드림고딕2" w:hAnsi="a드림고딕2"/>
+        </w:rPr>
+        <w:drawing>
+          <wp:inline distT="0" distB="0" distL="0" distR="0" wp14:anchorId="18AC0483" wp14:editId="3B9375D6">
+            <wp:extent cx="5731510" cy="2378710"/>
+            <wp:effectExtent l="19050" t="19050" r="21590" b="21590"/>
+            <wp:docPr id="2" name="그림 2"/>
+            <wp:cNvGraphicFramePr>
+              <a:graphicFrameLocks xmlns:a="http://schemas.openxmlformats.org/drawingml/2006/main" noChangeAspect="1"/>
+            </wp:cNvGraphicFramePr>
+            <a:graphic xmlns:a="http://schemas.openxmlformats.org/drawingml/2006/main">
+              <a:graphicData uri="http://schemas.openxmlformats.org/drawingml/2006/picture">
+                <pic:pic xmlns:pic="http://schemas.openxmlformats.org/drawingml/2006/picture">
+                  <pic:nvPicPr>
+                    <pic:cNvPr id="1" name=""/>
+                    <pic:cNvPicPr/>
+                  </pic:nvPicPr>
+                  <pic:blipFill>
+                    <a:blip r:embed="rId11"/>
+                    <a:stretch>
+                      <a:fillRect/>
+                    </a:stretch>
+                  </pic:blipFill>
+                  <pic:spPr>
+                    <a:xfrm>
+                      <a:off x="0" y="0"/>
+                      <a:ext cx="5731510" cy="2378710"/>
+                    </a:xfrm>
+                    <a:prstGeom prst="rect">
+                      <a:avLst/>
+                    </a:prstGeom>
+                    <a:ln>
+                      <a:solidFill>
+                        <a:schemeClr val="tx1"/>
+                      </a:solidFill>
+                    </a:ln>
+                  </pic:spPr>
+                </pic:pic>
+              </a:graphicData>
+            </a:graphic>
+          </wp:inline>
+        </w:drawing>
+      </w:r>
+      <w:r>
+        <w:rPr>
+          <w:rFonts w:ascii="a드림고딕2" w:eastAsia="a드림고딕2" w:hAnsi="a드림고딕2"/>
+        </w:rPr>
+        <w:tab/>
+      </w:r>
+      <w:r>
+        <w:rPr>
+          <w:rFonts w:ascii="a드림고딕2" w:eastAsia="a드림고딕2" w:hAnsi="a드림고딕2"/>
+        </w:rPr>
+        <w:t>(</w:t>
+      </w:r>
+      <w:r>
+        <w:rPr>
+          <w:rFonts w:ascii="a드림고딕2" w:eastAsia="a드림고딕2" w:hAnsi="a드림고딕2" w:hint="eastAsia"/>
+        </w:rPr>
+        <w:t xml:space="preserve">수요가 </w:t>
+      </w:r>
+      <w:bookmarkStart w:id="0" w:name="_GoBack"/>
+      <w:bookmarkEnd w:id="0"/>
+      <w:r>
+        <w:rPr>
+          <w:rFonts w:ascii="a드림고딕2" w:eastAsia="a드림고딕2" w:hAnsi="a드림고딕2" w:hint="eastAsia"/>
+        </w:rPr>
+        <w:t>있다.</w:t>
+      </w:r>
+      <w:r>
+        <w:rPr>
+          <w:rFonts w:ascii="a드림고딕2" w:eastAsia="a드림고딕2" w:hAnsi="a드림고딕2"/>
+        </w:rPr>
+        <w:t>)</w:t>
+      </w:r>
+    </w:p>
+    <w:p>
+      <w:pPr>
+        <w:tabs>
+          <w:tab w:val="center" w:pos="4513"/>
+          <w:tab w:val="left" w:pos="7713"/>
+        </w:tabs>
+        <w:jc w:val="left"/>
+        <w:rPr>
+          <w:rFonts w:ascii="a드림고딕2" w:eastAsia="a드림고딕2" w:hAnsi="a드림고딕2"/>
+        </w:rPr>
+      </w:pPr>
+    </w:p>
+    <w:p>
+      <w:pPr>
+        <w:jc w:val="center"/>
+        <w:rPr>
+          <w:rFonts w:ascii="a드림고딕2" w:eastAsia="a드림고딕2" w:hAnsi="a드림고딕2"/>
+        </w:rPr>
+      </w:pPr>
+      <w:r>
+        <w:rPr>
+          <w:rFonts w:ascii="a드림고딕2" w:eastAsia="a드림고딕2" w:hAnsi="a드림고딕2"/>
           <w:noProof/>
         </w:rPr>
+        <w:lastRenderedPageBreak/>
         <w:drawing>
           <wp:inline distT="0" distB="0" distL="0" distR="0" wp14:anchorId="778BBDC9" wp14:editId="71320318">
             <wp:extent cx="5634892" cy="2318634"/>
@@ -550,7 +658,7 @@
                     <pic:cNvPicPr/>
                   </pic:nvPicPr>
                   <pic:blipFill>
-                    <a:blip r:embed="rId11"/>
+                    <a:blip r:embed="rId12"/>
                     <a:stretch>
                       <a:fillRect/>
                     </a:stretch>
@@ -620,7 +728,6 @@
           <w:rFonts w:ascii="a드림고딕2" w:eastAsia="a드림고딕2" w:hAnsi="a드림고딕2"/>
           <w:noProof/>
         </w:rPr>
-        <w:lastRenderedPageBreak/>
         <w:drawing>
           <wp:inline distT="0" distB="0" distL="0" distR="0" wp14:anchorId="7A80AC0F" wp14:editId="07D996E6">
             <wp:extent cx="5731510" cy="2664460"/>
@@ -637,7 +744,7 @@
                     <pic:cNvPicPr/>
                   </pic:nvPicPr>
                   <pic:blipFill>
-                    <a:blip r:embed="rId12"/>
+                    <a:blip r:embed="rId13"/>
                     <a:stretch>
                       <a:fillRect/>
                     </a:stretch>
@@ -715,6 +822,7 @@
           <w:rFonts w:ascii="a드림고딕2" w:eastAsia="a드림고딕2" w:hAnsi="a드림고딕2"/>
           <w:noProof/>
         </w:rPr>
+        <w:lastRenderedPageBreak/>
         <w:drawing>
           <wp:inline distT="0" distB="0" distL="0" distR="0" wp14:anchorId="30981EB2" wp14:editId="19C7309C">
             <wp:extent cx="5731510" cy="3219450"/>
@@ -731,7 +839,7 @@
                     <pic:cNvPicPr/>
                   </pic:nvPicPr>
                   <pic:blipFill>
-                    <a:blip r:embed="rId13"/>
+                    <a:blip r:embed="rId14"/>
                     <a:stretch>
                       <a:fillRect/>
                     </a:stretch>
@@ -821,7 +929,6 @@
           <w:rFonts w:ascii="a드림고딕2" w:eastAsia="a드림고딕2" w:hAnsi="a드림고딕2"/>
           <w:noProof/>
         </w:rPr>
-        <w:lastRenderedPageBreak/>
         <w:drawing>
           <wp:inline distT="0" distB="0" distL="0" distR="0" wp14:anchorId="288D57FA" wp14:editId="334AAAD3">
             <wp:extent cx="5731510" cy="2420620"/>
@@ -838,7 +945,7 @@
                     <pic:cNvPicPr/>
                   </pic:nvPicPr>
                   <pic:blipFill>
-                    <a:blip r:embed="rId14"/>
+                    <a:blip r:embed="rId15"/>
                     <a:stretch>
                       <a:fillRect/>
                     </a:stretch>
@@ -985,10 +1092,9 @@
         <w:rPr>
           <w:rFonts w:ascii="a드림고딕2" w:eastAsia="a드림고딕2" w:hAnsi="a드림고딕2"/>
         </w:rPr>
+        <w:lastRenderedPageBreak/>
         <w:t>github: https://github.com/night-self-study/the-design-sprint</w:t>
       </w:r>
-      <w:bookmarkStart w:id="0" w:name="_GoBack"/>
-      <w:bookmarkEnd w:id="0"/>
     </w:p>
     <w:sectPr>
       <w:pgSz w:w="11906" w:h="16838"/>
@@ -1444,7 +1550,7 @@
   <w:style w:type="paragraph" w:default="1" w:styleId="a">
     <w:name w:val="Normal"/>
     <w:qFormat/>
-    <w:rsid w:val="00D14D2B"/>
+    <w:rsid w:val="007060C2"/>
     <w:pPr>
       <w:widowControl w:val="0"/>
       <w:wordWrap w:val="0"/>

</xml_diff>